<commit_message>
Added all job specs
</commit_message>
<xml_diff>
--- a/Software Specification.docx
+++ b/Software Specification.docx
@@ -3,8 +3,906 @@
 <w:document xmlns:wpc="http://schemas.microsoft.com/office/word/2010/wordprocessingCanvas" xmlns:mo="http://schemas.microsoft.com/office/mac/office/2008/main" xmlns:mc="http://schemas.openxmlformats.org/markup-compatibility/2006" xmlns:mv="urn:schemas-microsoft-com:mac:vml" xmlns:o="urn:schemas-microsoft-com:office:office" xmlns:r="http://schemas.openxmlformats.org/officeDocument/2006/relationships" xmlns:m="http://schemas.openxmlformats.org/officeDocument/2006/math" xmlns:v="urn:schemas-microsoft-com:vml" xmlns:wp14="http://schemas.microsoft.com/office/word/2010/wordprocessingDrawing" xmlns:wp="http://schemas.openxmlformats.org/drawingml/2006/wordprocessingDrawing" xmlns:w10="urn:schemas-microsoft-com:office:word" xmlns:w="http://schemas.openxmlformats.org/wordprocessingml/2006/main" xmlns:w14="http://schemas.microsoft.com/office/word/2010/wordml" xmlns:wpg="http://schemas.microsoft.com/office/word/2010/wordprocessingGroup" xmlns:wpi="http://schemas.microsoft.com/office/word/2010/wordprocessingInk" xmlns:wne="http://schemas.microsoft.com/office/word/2006/wordml" xmlns:wps="http://schemas.microsoft.com/office/word/2010/wordprocessingShape" mc:Ignorable="w14 wp14">
   <w:body>
     <w:p>
-      <w:r>
-        <w:t>Software specification</w:t>
+      <w:pPr>
+        <w:rPr>
+          <w:b/>
+          <w:sz w:val="32"/>
+          <w:szCs w:val="32"/>
+        </w:rPr>
+      </w:pPr>
+      <w:r>
+        <w:rPr>
+          <w:b/>
+          <w:sz w:val="32"/>
+          <w:szCs w:val="32"/>
+        </w:rPr>
+        <w:t>Co</w:t>
+      </w:r>
+      <w:r>
+        <w:rPr>
+          <w:b/>
+          <w:sz w:val="32"/>
+          <w:szCs w:val="32"/>
+        </w:rPr>
+        <w:t>re platform Development Team</w:t>
+      </w:r>
+    </w:p>
+    <w:p/>
+    <w:p>
+      <w:pPr>
+        <w:rPr>
+          <w:b/>
+          <w:sz w:val="28"/>
+          <w:szCs w:val="28"/>
+        </w:rPr>
+      </w:pPr>
+      <w:r>
+        <w:rPr>
+          <w:b/>
+          <w:sz w:val="28"/>
+          <w:szCs w:val="28"/>
+        </w:rPr>
+        <w:t>VP of engineering</w:t>
+      </w:r>
+    </w:p>
+    <w:p>
+      <w:pPr>
+        <w:rPr>
+          <w:b/>
+          <w:sz w:val="28"/>
+          <w:szCs w:val="28"/>
+        </w:rPr>
+      </w:pPr>
+      <w:r>
+        <w:rPr>
+          <w:b/>
+          <w:sz w:val="28"/>
+          <w:szCs w:val="28"/>
+        </w:rPr>
+        <w:t>Openings 0</w:t>
+      </w:r>
+    </w:p>
+    <w:p>
+      <w:pPr>
+        <w:rPr>
+          <w:b/>
+          <w:sz w:val="28"/>
+          <w:szCs w:val="28"/>
+        </w:rPr>
+      </w:pPr>
+      <w:r>
+        <w:rPr>
+          <w:b/>
+          <w:sz w:val="28"/>
+          <w:szCs w:val="28"/>
+        </w:rPr>
+        <w:t>Pay: TBD</w:t>
+      </w:r>
+    </w:p>
+    <w:p/>
+    <w:p>
+      <w:r>
+        <w:t>Tentative Start Date 04/06/2015</w:t>
+      </w:r>
+    </w:p>
+    <w:p/>
+    <w:p>
+      <w:r>
+        <w:t>Roles and responsibilities:</w:t>
+      </w:r>
+    </w:p>
+    <w:p/>
+    <w:p>
+      <w:pPr>
+        <w:pStyle w:val="ListParagraph"/>
+        <w:numPr>
+          <w:ilvl w:val="0"/>
+          <w:numId w:val="2"/>
+        </w:numPr>
+      </w:pPr>
+      <w:r>
+        <w:t>Formulate and deploy long-term strategic plans for acquiring and enabling efficient and cost-effective information processing and communication technologies.</w:t>
+      </w:r>
+    </w:p>
+    <w:p>
+      <w:pPr>
+        <w:pStyle w:val="ListParagraph"/>
+        <w:numPr>
+          <w:ilvl w:val="0"/>
+          <w:numId w:val="2"/>
+        </w:numPr>
+      </w:pPr>
+      <w:r>
+        <w:t>Manage IT department operational and strategic planning, including business requirements, project planning, and organizing and negotiating the allocation of resources.</w:t>
+      </w:r>
+    </w:p>
+    <w:p>
+      <w:pPr>
+        <w:pStyle w:val="ListParagraph"/>
+        <w:numPr>
+          <w:ilvl w:val="0"/>
+          <w:numId w:val="2"/>
+        </w:numPr>
+      </w:pPr>
+      <w:r>
+        <w:t>Where necessary, re-engineer applications support to ensure it aligns with business processes, tactical planning, and strategic vision.</w:t>
+      </w:r>
+    </w:p>
+    <w:p>
+      <w:pPr>
+        <w:pStyle w:val="ListParagraph"/>
+        <w:numPr>
+          <w:ilvl w:val="0"/>
+          <w:numId w:val="2"/>
+        </w:numPr>
+      </w:pPr>
+      <w:r>
+        <w:t>Define and communicate project milestones, service level agreements, and resource allocation to executive team, department leads, support staff, and end users.</w:t>
+      </w:r>
+    </w:p>
+    <w:p/>
+    <w:p>
+      <w:pPr>
+        <w:rPr>
+          <w:b/>
+          <w:sz w:val="28"/>
+          <w:szCs w:val="28"/>
+        </w:rPr>
+      </w:pPr>
+      <w:r>
+        <w:rPr>
+          <w:b/>
+          <w:sz w:val="28"/>
+          <w:szCs w:val="28"/>
+        </w:rPr>
+        <w:t>Senior Engineer</w:t>
+      </w:r>
+    </w:p>
+    <w:p>
+      <w:pPr>
+        <w:rPr>
+          <w:b/>
+          <w:sz w:val="28"/>
+          <w:szCs w:val="28"/>
+        </w:rPr>
+      </w:pPr>
+      <w:r>
+        <w:rPr>
+          <w:b/>
+          <w:sz w:val="28"/>
+          <w:szCs w:val="28"/>
+        </w:rPr>
+        <w:t>Openings 1</w:t>
+      </w:r>
+    </w:p>
+    <w:p>
+      <w:pPr>
+        <w:rPr>
+          <w:b/>
+          <w:sz w:val="28"/>
+          <w:szCs w:val="28"/>
+        </w:rPr>
+      </w:pPr>
+      <w:r>
+        <w:rPr>
+          <w:b/>
+          <w:sz w:val="28"/>
+          <w:szCs w:val="28"/>
+        </w:rPr>
+        <w:t>Pay: TBD</w:t>
+      </w:r>
+    </w:p>
+    <w:p>
+      <w:pPr>
+        <w:rPr>
+          <w:b/>
+        </w:rPr>
+      </w:pPr>
+    </w:p>
+    <w:p>
+      <w:pPr>
+        <w:rPr>
+          <w:b/>
+        </w:rPr>
+      </w:pPr>
+    </w:p>
+    <w:p>
+      <w:r>
+        <w:t>Tentative Start Date 05/04/2015</w:t>
+      </w:r>
+    </w:p>
+    <w:p/>
+    <w:p>
+      <w:r>
+        <w:t>Roles and Responsibilities:</w:t>
+      </w:r>
+    </w:p>
+    <w:p/>
+    <w:p>
+      <w:pPr>
+        <w:pStyle w:val="ListParagraph"/>
+        <w:numPr>
+          <w:ilvl w:val="0"/>
+          <w:numId w:val="2"/>
+        </w:numPr>
+      </w:pPr>
+      <w:r>
+        <w:t xml:space="preserve">Design, develop, and test web-based applications. </w:t>
+      </w:r>
+    </w:p>
+    <w:p>
+      <w:pPr>
+        <w:pStyle w:val="ListParagraph"/>
+        <w:numPr>
+          <w:ilvl w:val="0"/>
+          <w:numId w:val="2"/>
+        </w:numPr>
+      </w:pPr>
+      <w:r>
+        <w:t>Interface and communicate with Customers, Project Managers, Product Management and back-office Development teams, as needed, for diverse projects.</w:t>
+      </w:r>
+    </w:p>
+    <w:p>
+      <w:pPr>
+        <w:pStyle w:val="ListParagraph"/>
+        <w:numPr>
+          <w:ilvl w:val="0"/>
+          <w:numId w:val="2"/>
+        </w:numPr>
+      </w:pPr>
+      <w:r>
+        <w:t xml:space="preserve">Code all aspects of the applications and often design the software architecture. </w:t>
+      </w:r>
+    </w:p>
+    <w:p>
+      <w:pPr>
+        <w:pStyle w:val="ListParagraph"/>
+        <w:numPr>
+          <w:ilvl w:val="0"/>
+          <w:numId w:val="2"/>
+        </w:numPr>
+      </w:pPr>
+      <w:r>
+        <w:t xml:space="preserve">Perform end-to-end testing of the application, including any server components with which the app might interface. </w:t>
+      </w:r>
+    </w:p>
+    <w:p>
+      <w:pPr>
+        <w:pStyle w:val="ListParagraph"/>
+        <w:numPr>
+          <w:ilvl w:val="0"/>
+          <w:numId w:val="2"/>
+        </w:numPr>
+      </w:pPr>
+      <w:r>
+        <w:t xml:space="preserve">Utilize agile development methodology. </w:t>
+      </w:r>
+    </w:p>
+    <w:p>
+      <w:pPr>
+        <w:pStyle w:val="ListParagraph"/>
+        <w:numPr>
+          <w:ilvl w:val="0"/>
+          <w:numId w:val="2"/>
+        </w:numPr>
+      </w:pPr>
+      <w:r>
+        <w:t>Provide support to Professional Services on consulting engagements.</w:t>
+      </w:r>
+    </w:p>
+    <w:p>
+      <w:pPr>
+        <w:pStyle w:val="ListParagraph"/>
+        <w:numPr>
+          <w:ilvl w:val="0"/>
+          <w:numId w:val="2"/>
+        </w:numPr>
+      </w:pPr>
+      <w:r>
+        <w:t xml:space="preserve">Create user documentation. </w:t>
+      </w:r>
+    </w:p>
+    <w:p>
+      <w:pPr>
+        <w:pStyle w:val="ListParagraph"/>
+        <w:numPr>
+          <w:ilvl w:val="0"/>
+          <w:numId w:val="2"/>
+        </w:numPr>
+      </w:pPr>
+      <w:r>
+        <w:t>Act as a subject matter expert for Application Engineers.</w:t>
+      </w:r>
+    </w:p>
+    <w:p/>
+    <w:p/>
+    <w:p>
+      <w:pPr>
+        <w:rPr>
+          <w:b/>
+          <w:sz w:val="28"/>
+          <w:szCs w:val="28"/>
+        </w:rPr>
+      </w:pPr>
+      <w:r>
+        <w:rPr>
+          <w:b/>
+          <w:sz w:val="28"/>
+          <w:szCs w:val="28"/>
+        </w:rPr>
+        <w:t>Application Engineer (Middle tier)</w:t>
+      </w:r>
+    </w:p>
+    <w:p>
+      <w:pPr>
+        <w:rPr>
+          <w:b/>
+          <w:sz w:val="28"/>
+          <w:szCs w:val="28"/>
+        </w:rPr>
+      </w:pPr>
+      <w:r>
+        <w:rPr>
+          <w:b/>
+          <w:sz w:val="28"/>
+          <w:szCs w:val="28"/>
+        </w:rPr>
+        <w:t>Openings 2</w:t>
+      </w:r>
+    </w:p>
+    <w:p>
+      <w:pPr>
+        <w:rPr>
+          <w:b/>
+          <w:sz w:val="28"/>
+          <w:szCs w:val="28"/>
+        </w:rPr>
+      </w:pPr>
+      <w:r>
+        <w:rPr>
+          <w:b/>
+          <w:sz w:val="28"/>
+          <w:szCs w:val="28"/>
+        </w:rPr>
+        <w:t>Pay: TBD</w:t>
+      </w:r>
+    </w:p>
+    <w:p/>
+    <w:p>
+      <w:r>
+        <w:t>Tentative Start Date 05/11/2015</w:t>
+      </w:r>
+    </w:p>
+    <w:p/>
+    <w:p>
+      <w:r>
+        <w:t>Job Profile:</w:t>
+      </w:r>
+    </w:p>
+    <w:p/>
+    <w:p>
+      <w:pPr>
+        <w:pStyle w:val="ListParagraph"/>
+        <w:numPr>
+          <w:ilvl w:val="0"/>
+          <w:numId w:val="2"/>
+        </w:numPr>
+      </w:pPr>
+      <w:r>
+        <w:t>Good years of experience in software development include</w:t>
+      </w:r>
+      <w:r>
+        <w:t xml:space="preserve"> Analysis, Design and Development of Web-based applications.</w:t>
+      </w:r>
+    </w:p>
+    <w:p>
+      <w:pPr>
+        <w:pStyle w:val="ListParagraph"/>
+        <w:numPr>
+          <w:ilvl w:val="0"/>
+          <w:numId w:val="2"/>
+        </w:numPr>
+      </w:pPr>
+      <w:r>
+        <w:t>Experience with 2-tier, 3-tier and N-tier architecture.</w:t>
+      </w:r>
+    </w:p>
+    <w:p>
+      <w:pPr>
+        <w:pStyle w:val="ListParagraph"/>
+        <w:numPr>
+          <w:ilvl w:val="0"/>
+          <w:numId w:val="2"/>
+        </w:numPr>
+      </w:pPr>
+      <w:r>
+        <w:t>Experience in Object Oriented Analysis and Design (OOAD) techniques.</w:t>
+      </w:r>
+    </w:p>
+    <w:p>
+      <w:pPr>
+        <w:pStyle w:val="ListParagraph"/>
+        <w:numPr>
+          <w:ilvl w:val="0"/>
+          <w:numId w:val="2"/>
+        </w:numPr>
+      </w:pPr>
+      <w:r>
+        <w:t>Experience in Agile methodologies.</w:t>
+      </w:r>
+    </w:p>
+    <w:p>
+      <w:pPr>
+        <w:pStyle w:val="ListParagraph"/>
+        <w:numPr>
+          <w:ilvl w:val="0"/>
+          <w:numId w:val="2"/>
+        </w:numPr>
+      </w:pPr>
+      <w:r>
+        <w:t xml:space="preserve">Worked on different Application and Web Servers like Apache Tomcat and </w:t>
+      </w:r>
+      <w:proofErr w:type="spellStart"/>
+      <w:r>
+        <w:t>JBoss</w:t>
+      </w:r>
+      <w:proofErr w:type="spellEnd"/>
+      <w:r>
+        <w:t>.</w:t>
+      </w:r>
+    </w:p>
+    <w:p>
+      <w:pPr>
+        <w:pStyle w:val="ListParagraph"/>
+        <w:numPr>
+          <w:ilvl w:val="0"/>
+          <w:numId w:val="2"/>
+        </w:numPr>
+      </w:pPr>
+      <w:r>
+        <w:t xml:space="preserve">Extensive experience in design and development of multi-tier applications using Java, XML, XSD, SOAP, WSDL, </w:t>
+      </w:r>
+      <w:proofErr w:type="gramStart"/>
+      <w:r>
+        <w:t>Spring</w:t>
+      </w:r>
+      <w:proofErr w:type="gramEnd"/>
+      <w:r>
+        <w:t>, Hibernate and java script.</w:t>
+      </w:r>
+    </w:p>
+    <w:p>
+      <w:pPr>
+        <w:pStyle w:val="ListParagraph"/>
+        <w:numPr>
+          <w:ilvl w:val="0"/>
+          <w:numId w:val="2"/>
+        </w:numPr>
+      </w:pPr>
+      <w:r>
+        <w:t>Excellent communication and interpersonal skills, effort estimates and status reporting.</w:t>
+      </w:r>
+    </w:p>
+    <w:p>
+      <w:pPr>
+        <w:pStyle w:val="ListParagraph"/>
+        <w:numPr>
+          <w:ilvl w:val="0"/>
+          <w:numId w:val="2"/>
+        </w:numPr>
+      </w:pPr>
+      <w:r>
+        <w:t xml:space="preserve">Experience in using </w:t>
+      </w:r>
+      <w:proofErr w:type="spellStart"/>
+      <w:r>
+        <w:t>Github</w:t>
+      </w:r>
+      <w:proofErr w:type="spellEnd"/>
+      <w:r>
+        <w:t>.</w:t>
+      </w:r>
+    </w:p>
+    <w:p/>
+    <w:p>
+      <w:pPr>
+        <w:rPr>
+          <w:b/>
+          <w:sz w:val="28"/>
+          <w:szCs w:val="28"/>
+        </w:rPr>
+      </w:pPr>
+      <w:r>
+        <w:rPr>
+          <w:b/>
+          <w:sz w:val="28"/>
+          <w:szCs w:val="28"/>
+        </w:rPr>
+        <w:t>Application Engineer (ESB and Batch)</w:t>
+      </w:r>
+    </w:p>
+    <w:p>
+      <w:pPr>
+        <w:rPr>
+          <w:b/>
+          <w:sz w:val="28"/>
+          <w:szCs w:val="28"/>
+        </w:rPr>
+      </w:pPr>
+      <w:r>
+        <w:rPr>
+          <w:b/>
+          <w:sz w:val="28"/>
+          <w:szCs w:val="28"/>
+        </w:rPr>
+        <w:t>Openings 1</w:t>
+      </w:r>
+    </w:p>
+    <w:p>
+      <w:pPr>
+        <w:rPr>
+          <w:b/>
+          <w:sz w:val="28"/>
+          <w:szCs w:val="28"/>
+        </w:rPr>
+      </w:pPr>
+      <w:r>
+        <w:rPr>
+          <w:b/>
+          <w:sz w:val="28"/>
+          <w:szCs w:val="28"/>
+        </w:rPr>
+        <w:t>Pay: TBD</w:t>
+      </w:r>
+    </w:p>
+    <w:p/>
+    <w:p>
+      <w:r>
+        <w:t>Tentative Start Date 05/11/2015</w:t>
+      </w:r>
+    </w:p>
+    <w:p/>
+    <w:p>
+      <w:r>
+        <w:t>Job Profile:</w:t>
+      </w:r>
+    </w:p>
+    <w:p/>
+    <w:p>
+      <w:pPr>
+        <w:pStyle w:val="ListParagraph"/>
+        <w:numPr>
+          <w:ilvl w:val="0"/>
+          <w:numId w:val="2"/>
+        </w:numPr>
+      </w:pPr>
+      <w:r>
+        <w:t>Good years of experience in software development include</w:t>
+      </w:r>
+      <w:r>
+        <w:t xml:space="preserve"> Analysis, Design and Development of Web-based applications.</w:t>
+      </w:r>
+    </w:p>
+    <w:p>
+      <w:pPr>
+        <w:pStyle w:val="ListParagraph"/>
+        <w:numPr>
+          <w:ilvl w:val="0"/>
+          <w:numId w:val="2"/>
+        </w:numPr>
+      </w:pPr>
+      <w:r>
+        <w:t>Experience with 2-tier, 3-tier and N-tier architecture.</w:t>
+      </w:r>
+    </w:p>
+    <w:p>
+      <w:pPr>
+        <w:pStyle w:val="ListParagraph"/>
+        <w:numPr>
+          <w:ilvl w:val="0"/>
+          <w:numId w:val="2"/>
+        </w:numPr>
+      </w:pPr>
+      <w:r>
+        <w:t>Experience in Object Oriented Analysis and Design (OOAD) techniques.</w:t>
+      </w:r>
+    </w:p>
+    <w:p>
+      <w:pPr>
+        <w:pStyle w:val="ListParagraph"/>
+        <w:numPr>
+          <w:ilvl w:val="0"/>
+          <w:numId w:val="2"/>
+        </w:numPr>
+      </w:pPr>
+      <w:r>
+        <w:t>Experience in Agile methodologies.</w:t>
+      </w:r>
+    </w:p>
+    <w:p>
+      <w:pPr>
+        <w:pStyle w:val="ListParagraph"/>
+        <w:numPr>
+          <w:ilvl w:val="0"/>
+          <w:numId w:val="2"/>
+        </w:numPr>
+      </w:pPr>
+      <w:r>
+        <w:t>Worked on different Application and Web Serve</w:t>
+      </w:r>
+      <w:r>
+        <w:t xml:space="preserve">rs like Apache Tomcat and </w:t>
+      </w:r>
+      <w:proofErr w:type="spellStart"/>
+      <w:r>
+        <w:t>JBoss</w:t>
+      </w:r>
+      <w:proofErr w:type="spellEnd"/>
+      <w:r>
+        <w:t>.</w:t>
+      </w:r>
+    </w:p>
+    <w:p>
+      <w:pPr>
+        <w:pStyle w:val="ListParagraph"/>
+        <w:numPr>
+          <w:ilvl w:val="0"/>
+          <w:numId w:val="2"/>
+        </w:numPr>
+      </w:pPr>
+      <w:r>
+        <w:t>Extensive experience in design and development of multi-tier applications using Java, XML, XSD, SOAP, WSDL, Spring,</w:t>
+      </w:r>
+      <w:r>
+        <w:t xml:space="preserve"> </w:t>
+      </w:r>
+      <w:r>
+        <w:t>Spring integration, Hibernate.</w:t>
+      </w:r>
+    </w:p>
+    <w:p>
+      <w:pPr>
+        <w:pStyle w:val="ListParagraph"/>
+        <w:numPr>
+          <w:ilvl w:val="0"/>
+          <w:numId w:val="2"/>
+        </w:numPr>
+      </w:pPr>
+      <w:r>
+        <w:t xml:space="preserve">Excellent communication and interpersonal skills, effort estimates and status reporting </w:t>
+      </w:r>
+    </w:p>
+    <w:p>
+      <w:pPr>
+        <w:pStyle w:val="ListParagraph"/>
+        <w:numPr>
+          <w:ilvl w:val="0"/>
+          <w:numId w:val="2"/>
+        </w:numPr>
+      </w:pPr>
+      <w:r>
+        <w:t xml:space="preserve">Experience in using </w:t>
+      </w:r>
+      <w:proofErr w:type="spellStart"/>
+      <w:r>
+        <w:t>Github</w:t>
+      </w:r>
+      <w:proofErr w:type="spellEnd"/>
+      <w:r>
+        <w:t>.</w:t>
+      </w:r>
+    </w:p>
+    <w:p/>
+    <w:p/>
+    <w:p>
+      <w:pPr>
+        <w:rPr>
+          <w:b/>
+          <w:sz w:val="28"/>
+          <w:szCs w:val="28"/>
+        </w:rPr>
+      </w:pPr>
+      <w:r>
+        <w:rPr>
+          <w:b/>
+          <w:sz w:val="28"/>
+          <w:szCs w:val="28"/>
+        </w:rPr>
+        <w:t>Application Engineer (Front End)</w:t>
+      </w:r>
+    </w:p>
+    <w:p>
+      <w:pPr>
+        <w:rPr>
+          <w:b/>
+          <w:sz w:val="28"/>
+          <w:szCs w:val="28"/>
+        </w:rPr>
+      </w:pPr>
+      <w:r>
+        <w:rPr>
+          <w:b/>
+          <w:sz w:val="28"/>
+          <w:szCs w:val="28"/>
+        </w:rPr>
+        <w:t>Openings 2</w:t>
+      </w:r>
+    </w:p>
+    <w:p>
+      <w:pPr>
+        <w:rPr>
+          <w:b/>
+          <w:sz w:val="28"/>
+          <w:szCs w:val="28"/>
+        </w:rPr>
+      </w:pPr>
+      <w:r>
+        <w:rPr>
+          <w:b/>
+          <w:sz w:val="28"/>
+          <w:szCs w:val="28"/>
+        </w:rPr>
+        <w:t>Pay: TBD</w:t>
+      </w:r>
+    </w:p>
+    <w:p/>
+    <w:p>
+      <w:r>
+        <w:t>Tentative Start Date 05/18/2015</w:t>
+      </w:r>
+    </w:p>
+    <w:p/>
+    <w:p>
+      <w:r>
+        <w:t>Roles and Responsibilities:</w:t>
+      </w:r>
+    </w:p>
+    <w:p/>
+    <w:p>
+      <w:pPr>
+        <w:pStyle w:val="ListParagraph"/>
+        <w:numPr>
+          <w:ilvl w:val="0"/>
+          <w:numId w:val="2"/>
+        </w:numPr>
+      </w:pPr>
+      <w:r>
+        <w:t>Design, develop, and test web-based applications.</w:t>
+      </w:r>
+    </w:p>
+    <w:p>
+      <w:pPr>
+        <w:pStyle w:val="ListParagraph"/>
+        <w:numPr>
+          <w:ilvl w:val="0"/>
+          <w:numId w:val="2"/>
+        </w:numPr>
+      </w:pPr>
+      <w:r>
+        <w:t>Execute front-end engineering using Object-Oriented JavaScript, various JavaScript libraries and micro frameworks (</w:t>
+      </w:r>
+      <w:proofErr w:type="spellStart"/>
+      <w:r>
+        <w:t>jQuery</w:t>
+      </w:r>
+      <w:proofErr w:type="spellEnd"/>
+      <w:r>
+        <w:t xml:space="preserve">, </w:t>
+      </w:r>
+      <w:proofErr w:type="spellStart"/>
+      <w:r>
+        <w:t>RequireJS</w:t>
+      </w:r>
+      <w:proofErr w:type="spellEnd"/>
+      <w:r>
+        <w:t>/Angular, Prototype, Backbone), HTML, CSS and LESS</w:t>
+      </w:r>
+    </w:p>
+    <w:p>
+      <w:pPr>
+        <w:pStyle w:val="ListParagraph"/>
+        <w:numPr>
+          <w:ilvl w:val="0"/>
+          <w:numId w:val="2"/>
+        </w:numPr>
+      </w:pPr>
+      <w:r>
+        <w:t>Establish commitments and produce production ready software every sprint</w:t>
+      </w:r>
+    </w:p>
+    <w:p>
+      <w:pPr>
+        <w:pStyle w:val="ListParagraph"/>
+        <w:numPr>
+          <w:ilvl w:val="0"/>
+          <w:numId w:val="2"/>
+        </w:numPr>
+      </w:pPr>
+      <w:r>
+        <w:t>Translate and enhance designs and style guides provided by the design team into functional user interfaces, ensuring cross browser compatibility and performance</w:t>
+      </w:r>
+    </w:p>
+    <w:p>
+      <w:pPr>
+        <w:pStyle w:val="ListParagraph"/>
+        <w:numPr>
+          <w:ilvl w:val="0"/>
+          <w:numId w:val="2"/>
+        </w:numPr>
+      </w:pPr>
+      <w:r>
+        <w:t>Participate in the design and development of aesthetic, highly usable, responsive web pages</w:t>
+      </w:r>
+    </w:p>
+    <w:p/>
+    <w:p/>
+    <w:p>
+      <w:pPr>
+        <w:rPr>
+          <w:b/>
+          <w:sz w:val="32"/>
+          <w:szCs w:val="32"/>
+        </w:rPr>
+      </w:pPr>
+      <w:r>
+        <w:rPr>
+          <w:b/>
+          <w:sz w:val="32"/>
+          <w:szCs w:val="32"/>
+        </w:rPr>
+        <w:t>Offshore Development Center</w:t>
+      </w:r>
+    </w:p>
+    <w:p/>
+    <w:p>
+      <w:pPr>
+        <w:rPr>
+          <w:b/>
+          <w:sz w:val="28"/>
+          <w:szCs w:val="28"/>
+        </w:rPr>
+      </w:pPr>
+      <w:r>
+        <w:rPr>
+          <w:b/>
+          <w:sz w:val="28"/>
+          <w:szCs w:val="28"/>
+        </w:rPr>
+        <w:t>Support Engineers</w:t>
+      </w:r>
+    </w:p>
+    <w:p>
+      <w:pPr>
+        <w:rPr>
+          <w:b/>
+          <w:sz w:val="28"/>
+          <w:szCs w:val="28"/>
+        </w:rPr>
+      </w:pPr>
+      <w:r>
+        <w:rPr>
+          <w:b/>
+          <w:sz w:val="28"/>
+          <w:szCs w:val="28"/>
+        </w:rPr>
+        <w:t>Openings 3</w:t>
+      </w:r>
+    </w:p>
+    <w:p>
+      <w:pPr>
+        <w:rPr>
+          <w:b/>
+          <w:sz w:val="28"/>
+          <w:szCs w:val="28"/>
+        </w:rPr>
+      </w:pPr>
+      <w:r>
+        <w:rPr>
+          <w:b/>
+          <w:sz w:val="28"/>
+          <w:szCs w:val="28"/>
+        </w:rPr>
+        <w:t>Pay: TBD</w:t>
       </w:r>
     </w:p>
     <w:p>
@@ -13,7 +911,67 @@
     </w:p>
     <w:p>
       <w:r>
-        <w:t>Version control and source repository</w:t>
+        <w:t>Tentative Start Date 07/06/2015</w:t>
+      </w:r>
+    </w:p>
+    <w:p/>
+    <w:p>
+      <w:pPr>
+        <w:pStyle w:val="ListParagraph"/>
+        <w:numPr>
+          <w:ilvl w:val="0"/>
+          <w:numId w:val="2"/>
+        </w:numPr>
+      </w:pPr>
+      <w:r>
+        <w:t xml:space="preserve">Design, develop, and test </w:t>
+      </w:r>
+      <w:proofErr w:type="spellStart"/>
+      <w:r>
+        <w:t>pdf</w:t>
+      </w:r>
+      <w:proofErr w:type="spellEnd"/>
+      <w:r>
+        <w:t>-mapping</w:t>
+      </w:r>
+      <w:r>
+        <w:t xml:space="preserve"> module.</w:t>
+      </w:r>
+    </w:p>
+    <w:p>
+      <w:pPr>
+        <w:pStyle w:val="ListParagraph"/>
+        <w:numPr>
+          <w:ilvl w:val="0"/>
+          <w:numId w:val="2"/>
+        </w:numPr>
+      </w:pPr>
+      <w:r>
+        <w:t xml:space="preserve">Preparing, updating and maintaining relevant test documentation, including test scripts, diagrams and examples </w:t>
+      </w:r>
+    </w:p>
+    <w:p>
+      <w:pPr>
+        <w:pStyle w:val="ListParagraph"/>
+        <w:numPr>
+          <w:ilvl w:val="0"/>
+          <w:numId w:val="2"/>
+        </w:numPr>
+      </w:pPr>
+      <w:r>
+        <w:t>Assist in testing, identifying and coordinating re-test of deficiencies and issues via JIRA as workflow actions</w:t>
+      </w:r>
+    </w:p>
+    <w:p>
+      <w:pPr>
+        <w:pStyle w:val="ListParagraph"/>
+        <w:numPr>
+          <w:ilvl w:val="0"/>
+          <w:numId w:val="2"/>
+        </w:numPr>
+      </w:pPr>
+      <w:r>
+        <w:t>Perform software validation, completing the test script and documenting the evidence of testing to ensure the software is acceptable</w:t>
       </w:r>
     </w:p>
     <w:p/>
@@ -26,6 +984,817 @@
     </w:sectPr>
   </w:body>
 </w:document>
+</file>
+
+<file path=word/numbering.xml><?xml version="1.0" encoding="utf-8"?>
+<w:numbering xmlns:wpc="http://schemas.microsoft.com/office/word/2010/wordprocessingCanvas" xmlns:mo="http://schemas.microsoft.com/office/mac/office/2008/main" xmlns:mc="http://schemas.openxmlformats.org/markup-compatibility/2006" xmlns:mv="urn:schemas-microsoft-com:mac:vml" xmlns:o="urn:schemas-microsoft-com:office:office" xmlns:r="http://schemas.openxmlformats.org/officeDocument/2006/relationships" xmlns:m="http://schemas.openxmlformats.org/officeDocument/2006/math" xmlns:v="urn:schemas-microsoft-com:vml" xmlns:wp14="http://schemas.microsoft.com/office/word/2010/wordprocessingDrawing" xmlns:wp="http://schemas.openxmlformats.org/drawingml/2006/wordprocessingDrawing" xmlns:w10="urn:schemas-microsoft-com:office:word" xmlns:w="http://schemas.openxmlformats.org/wordprocessingml/2006/main" xmlns:w14="http://schemas.microsoft.com/office/word/2010/wordml" xmlns:wpg="http://schemas.microsoft.com/office/word/2010/wordprocessingGroup" xmlns:wpi="http://schemas.microsoft.com/office/word/2010/wordprocessingInk" xmlns:wne="http://schemas.microsoft.com/office/word/2006/wordml" xmlns:wps="http://schemas.microsoft.com/office/word/2010/wordprocessingShape" mc:Ignorable="w14 wp14">
+  <w:abstractNum w:abstractNumId="0">
+    <w:nsid w:val="19DE176E"/>
+    <w:multiLevelType w:val="hybridMultilevel"/>
+    <w:tmpl w:val="2F5676B2"/>
+    <w:lvl w:ilvl="0" w:tplc="371224FA">
+      <w:numFmt w:val="bullet"/>
+      <w:lvlText w:val=""/>
+      <w:lvlJc w:val="left"/>
+      <w:pPr>
+        <w:ind w:left="720" w:hanging="360"/>
+      </w:pPr>
+      <w:rPr>
+        <w:rFonts w:ascii="Symbol" w:eastAsiaTheme="minorEastAsia" w:hAnsi="Symbol" w:cstheme="minorBidi" w:hint="default"/>
+      </w:rPr>
+    </w:lvl>
+    <w:lvl w:ilvl="1" w:tplc="04090003" w:tentative="1">
+      <w:start w:val="1"/>
+      <w:numFmt w:val="bullet"/>
+      <w:lvlText w:val="o"/>
+      <w:lvlJc w:val="left"/>
+      <w:pPr>
+        <w:ind w:left="1440" w:hanging="360"/>
+      </w:pPr>
+      <w:rPr>
+        <w:rFonts w:ascii="Courier New" w:hAnsi="Courier New" w:hint="default"/>
+      </w:rPr>
+    </w:lvl>
+    <w:lvl w:ilvl="2" w:tplc="04090005" w:tentative="1">
+      <w:start w:val="1"/>
+      <w:numFmt w:val="bullet"/>
+      <w:lvlText w:val=""/>
+      <w:lvlJc w:val="left"/>
+      <w:pPr>
+        <w:ind w:left="2160" w:hanging="360"/>
+      </w:pPr>
+      <w:rPr>
+        <w:rFonts w:ascii="Wingdings" w:hAnsi="Wingdings" w:hint="default"/>
+      </w:rPr>
+    </w:lvl>
+    <w:lvl w:ilvl="3" w:tplc="04090001" w:tentative="1">
+      <w:start w:val="1"/>
+      <w:numFmt w:val="bullet"/>
+      <w:lvlText w:val=""/>
+      <w:lvlJc w:val="left"/>
+      <w:pPr>
+        <w:ind w:left="2880" w:hanging="360"/>
+      </w:pPr>
+      <w:rPr>
+        <w:rFonts w:ascii="Symbol" w:hAnsi="Symbol" w:hint="default"/>
+      </w:rPr>
+    </w:lvl>
+    <w:lvl w:ilvl="4" w:tplc="04090003" w:tentative="1">
+      <w:start w:val="1"/>
+      <w:numFmt w:val="bullet"/>
+      <w:lvlText w:val="o"/>
+      <w:lvlJc w:val="left"/>
+      <w:pPr>
+        <w:ind w:left="3600" w:hanging="360"/>
+      </w:pPr>
+      <w:rPr>
+        <w:rFonts w:ascii="Courier New" w:hAnsi="Courier New" w:hint="default"/>
+      </w:rPr>
+    </w:lvl>
+    <w:lvl w:ilvl="5" w:tplc="04090005" w:tentative="1">
+      <w:start w:val="1"/>
+      <w:numFmt w:val="bullet"/>
+      <w:lvlText w:val=""/>
+      <w:lvlJc w:val="left"/>
+      <w:pPr>
+        <w:ind w:left="4320" w:hanging="360"/>
+      </w:pPr>
+      <w:rPr>
+        <w:rFonts w:ascii="Wingdings" w:hAnsi="Wingdings" w:hint="default"/>
+      </w:rPr>
+    </w:lvl>
+    <w:lvl w:ilvl="6" w:tplc="04090001" w:tentative="1">
+      <w:start w:val="1"/>
+      <w:numFmt w:val="bullet"/>
+      <w:lvlText w:val=""/>
+      <w:lvlJc w:val="left"/>
+      <w:pPr>
+        <w:ind w:left="5040" w:hanging="360"/>
+      </w:pPr>
+      <w:rPr>
+        <w:rFonts w:ascii="Symbol" w:hAnsi="Symbol" w:hint="default"/>
+      </w:rPr>
+    </w:lvl>
+    <w:lvl w:ilvl="7" w:tplc="04090003" w:tentative="1">
+      <w:start w:val="1"/>
+      <w:numFmt w:val="bullet"/>
+      <w:lvlText w:val="o"/>
+      <w:lvlJc w:val="left"/>
+      <w:pPr>
+        <w:ind w:left="5760" w:hanging="360"/>
+      </w:pPr>
+      <w:rPr>
+        <w:rFonts w:ascii="Courier New" w:hAnsi="Courier New" w:hint="default"/>
+      </w:rPr>
+    </w:lvl>
+    <w:lvl w:ilvl="8" w:tplc="04090005" w:tentative="1">
+      <w:start w:val="1"/>
+      <w:numFmt w:val="bullet"/>
+      <w:lvlText w:val=""/>
+      <w:lvlJc w:val="left"/>
+      <w:pPr>
+        <w:ind w:left="6480" w:hanging="360"/>
+      </w:pPr>
+      <w:rPr>
+        <w:rFonts w:ascii="Wingdings" w:hAnsi="Wingdings" w:hint="default"/>
+      </w:rPr>
+    </w:lvl>
+  </w:abstractNum>
+  <w:abstractNum w:abstractNumId="1">
+    <w:nsid w:val="29F009D2"/>
+    <w:multiLevelType w:val="hybridMultilevel"/>
+    <w:tmpl w:val="E1147F78"/>
+    <w:lvl w:ilvl="0" w:tplc="04090001">
+      <w:start w:val="1"/>
+      <w:numFmt w:val="bullet"/>
+      <w:lvlText w:val=""/>
+      <w:lvlJc w:val="left"/>
+      <w:pPr>
+        <w:ind w:left="720" w:hanging="360"/>
+      </w:pPr>
+      <w:rPr>
+        <w:rFonts w:ascii="Symbol" w:hAnsi="Symbol" w:hint="default"/>
+      </w:rPr>
+    </w:lvl>
+    <w:lvl w:ilvl="1" w:tplc="04090003" w:tentative="1">
+      <w:start w:val="1"/>
+      <w:numFmt w:val="bullet"/>
+      <w:lvlText w:val="o"/>
+      <w:lvlJc w:val="left"/>
+      <w:pPr>
+        <w:ind w:left="1440" w:hanging="360"/>
+      </w:pPr>
+      <w:rPr>
+        <w:rFonts w:ascii="Courier New" w:hAnsi="Courier New" w:hint="default"/>
+      </w:rPr>
+    </w:lvl>
+    <w:lvl w:ilvl="2" w:tplc="04090005" w:tentative="1">
+      <w:start w:val="1"/>
+      <w:numFmt w:val="bullet"/>
+      <w:lvlText w:val=""/>
+      <w:lvlJc w:val="left"/>
+      <w:pPr>
+        <w:ind w:left="2160" w:hanging="360"/>
+      </w:pPr>
+      <w:rPr>
+        <w:rFonts w:ascii="Wingdings" w:hAnsi="Wingdings" w:hint="default"/>
+      </w:rPr>
+    </w:lvl>
+    <w:lvl w:ilvl="3" w:tplc="04090001" w:tentative="1">
+      <w:start w:val="1"/>
+      <w:numFmt w:val="bullet"/>
+      <w:lvlText w:val=""/>
+      <w:lvlJc w:val="left"/>
+      <w:pPr>
+        <w:ind w:left="2880" w:hanging="360"/>
+      </w:pPr>
+      <w:rPr>
+        <w:rFonts w:ascii="Symbol" w:hAnsi="Symbol" w:hint="default"/>
+      </w:rPr>
+    </w:lvl>
+    <w:lvl w:ilvl="4" w:tplc="04090003" w:tentative="1">
+      <w:start w:val="1"/>
+      <w:numFmt w:val="bullet"/>
+      <w:lvlText w:val="o"/>
+      <w:lvlJc w:val="left"/>
+      <w:pPr>
+        <w:ind w:left="3600" w:hanging="360"/>
+      </w:pPr>
+      <w:rPr>
+        <w:rFonts w:ascii="Courier New" w:hAnsi="Courier New" w:hint="default"/>
+      </w:rPr>
+    </w:lvl>
+    <w:lvl w:ilvl="5" w:tplc="04090005" w:tentative="1">
+      <w:start w:val="1"/>
+      <w:numFmt w:val="bullet"/>
+      <w:lvlText w:val=""/>
+      <w:lvlJc w:val="left"/>
+      <w:pPr>
+        <w:ind w:left="4320" w:hanging="360"/>
+      </w:pPr>
+      <w:rPr>
+        <w:rFonts w:ascii="Wingdings" w:hAnsi="Wingdings" w:hint="default"/>
+      </w:rPr>
+    </w:lvl>
+    <w:lvl w:ilvl="6" w:tplc="04090001" w:tentative="1">
+      <w:start w:val="1"/>
+      <w:numFmt w:val="bullet"/>
+      <w:lvlText w:val=""/>
+      <w:lvlJc w:val="left"/>
+      <w:pPr>
+        <w:ind w:left="5040" w:hanging="360"/>
+      </w:pPr>
+      <w:rPr>
+        <w:rFonts w:ascii="Symbol" w:hAnsi="Symbol" w:hint="default"/>
+      </w:rPr>
+    </w:lvl>
+    <w:lvl w:ilvl="7" w:tplc="04090003" w:tentative="1">
+      <w:start w:val="1"/>
+      <w:numFmt w:val="bullet"/>
+      <w:lvlText w:val="o"/>
+      <w:lvlJc w:val="left"/>
+      <w:pPr>
+        <w:ind w:left="5760" w:hanging="360"/>
+      </w:pPr>
+      <w:rPr>
+        <w:rFonts w:ascii="Courier New" w:hAnsi="Courier New" w:hint="default"/>
+      </w:rPr>
+    </w:lvl>
+    <w:lvl w:ilvl="8" w:tplc="04090005" w:tentative="1">
+      <w:start w:val="1"/>
+      <w:numFmt w:val="bullet"/>
+      <w:lvlText w:val=""/>
+      <w:lvlJc w:val="left"/>
+      <w:pPr>
+        <w:ind w:left="6480" w:hanging="360"/>
+      </w:pPr>
+      <w:rPr>
+        <w:rFonts w:ascii="Wingdings" w:hAnsi="Wingdings" w:hint="default"/>
+      </w:rPr>
+    </w:lvl>
+  </w:abstractNum>
+  <w:abstractNum w:abstractNumId="2">
+    <w:nsid w:val="2F143C6B"/>
+    <w:multiLevelType w:val="hybridMultilevel"/>
+    <w:tmpl w:val="4B16FAD0"/>
+    <w:lvl w:ilvl="0" w:tplc="371224FA">
+      <w:numFmt w:val="bullet"/>
+      <w:lvlText w:val=""/>
+      <w:lvlJc w:val="left"/>
+      <w:pPr>
+        <w:ind w:left="720" w:hanging="360"/>
+      </w:pPr>
+      <w:rPr>
+        <w:rFonts w:ascii="Symbol" w:eastAsiaTheme="minorEastAsia" w:hAnsi="Symbol" w:cstheme="minorBidi" w:hint="default"/>
+      </w:rPr>
+    </w:lvl>
+    <w:lvl w:ilvl="1" w:tplc="04090003" w:tentative="1">
+      <w:start w:val="1"/>
+      <w:numFmt w:val="bullet"/>
+      <w:lvlText w:val="o"/>
+      <w:lvlJc w:val="left"/>
+      <w:pPr>
+        <w:ind w:left="1440" w:hanging="360"/>
+      </w:pPr>
+      <w:rPr>
+        <w:rFonts w:ascii="Courier New" w:hAnsi="Courier New" w:hint="default"/>
+      </w:rPr>
+    </w:lvl>
+    <w:lvl w:ilvl="2" w:tplc="04090005" w:tentative="1">
+      <w:start w:val="1"/>
+      <w:numFmt w:val="bullet"/>
+      <w:lvlText w:val=""/>
+      <w:lvlJc w:val="left"/>
+      <w:pPr>
+        <w:ind w:left="2160" w:hanging="360"/>
+      </w:pPr>
+      <w:rPr>
+        <w:rFonts w:ascii="Wingdings" w:hAnsi="Wingdings" w:hint="default"/>
+      </w:rPr>
+    </w:lvl>
+    <w:lvl w:ilvl="3" w:tplc="04090001" w:tentative="1">
+      <w:start w:val="1"/>
+      <w:numFmt w:val="bullet"/>
+      <w:lvlText w:val=""/>
+      <w:lvlJc w:val="left"/>
+      <w:pPr>
+        <w:ind w:left="2880" w:hanging="360"/>
+      </w:pPr>
+      <w:rPr>
+        <w:rFonts w:ascii="Symbol" w:hAnsi="Symbol" w:hint="default"/>
+      </w:rPr>
+    </w:lvl>
+    <w:lvl w:ilvl="4" w:tplc="04090003" w:tentative="1">
+      <w:start w:val="1"/>
+      <w:numFmt w:val="bullet"/>
+      <w:lvlText w:val="o"/>
+      <w:lvlJc w:val="left"/>
+      <w:pPr>
+        <w:ind w:left="3600" w:hanging="360"/>
+      </w:pPr>
+      <w:rPr>
+        <w:rFonts w:ascii="Courier New" w:hAnsi="Courier New" w:hint="default"/>
+      </w:rPr>
+    </w:lvl>
+    <w:lvl w:ilvl="5" w:tplc="04090005" w:tentative="1">
+      <w:start w:val="1"/>
+      <w:numFmt w:val="bullet"/>
+      <w:lvlText w:val=""/>
+      <w:lvlJc w:val="left"/>
+      <w:pPr>
+        <w:ind w:left="4320" w:hanging="360"/>
+      </w:pPr>
+      <w:rPr>
+        <w:rFonts w:ascii="Wingdings" w:hAnsi="Wingdings" w:hint="default"/>
+      </w:rPr>
+    </w:lvl>
+    <w:lvl w:ilvl="6" w:tplc="04090001" w:tentative="1">
+      <w:start w:val="1"/>
+      <w:numFmt w:val="bullet"/>
+      <w:lvlText w:val=""/>
+      <w:lvlJc w:val="left"/>
+      <w:pPr>
+        <w:ind w:left="5040" w:hanging="360"/>
+      </w:pPr>
+      <w:rPr>
+        <w:rFonts w:ascii="Symbol" w:hAnsi="Symbol" w:hint="default"/>
+      </w:rPr>
+    </w:lvl>
+    <w:lvl w:ilvl="7" w:tplc="04090003" w:tentative="1">
+      <w:start w:val="1"/>
+      <w:numFmt w:val="bullet"/>
+      <w:lvlText w:val="o"/>
+      <w:lvlJc w:val="left"/>
+      <w:pPr>
+        <w:ind w:left="5760" w:hanging="360"/>
+      </w:pPr>
+      <w:rPr>
+        <w:rFonts w:ascii="Courier New" w:hAnsi="Courier New" w:hint="default"/>
+      </w:rPr>
+    </w:lvl>
+    <w:lvl w:ilvl="8" w:tplc="04090005" w:tentative="1">
+      <w:start w:val="1"/>
+      <w:numFmt w:val="bullet"/>
+      <w:lvlText w:val=""/>
+      <w:lvlJc w:val="left"/>
+      <w:pPr>
+        <w:ind w:left="6480" w:hanging="360"/>
+      </w:pPr>
+      <w:rPr>
+        <w:rFonts w:ascii="Wingdings" w:hAnsi="Wingdings" w:hint="default"/>
+      </w:rPr>
+    </w:lvl>
+  </w:abstractNum>
+  <w:abstractNum w:abstractNumId="3">
+    <w:nsid w:val="426B35CA"/>
+    <w:multiLevelType w:val="hybridMultilevel"/>
+    <w:tmpl w:val="EA3C7D98"/>
+    <w:lvl w:ilvl="0" w:tplc="371224FA">
+      <w:numFmt w:val="bullet"/>
+      <w:lvlText w:val=""/>
+      <w:lvlJc w:val="left"/>
+      <w:pPr>
+        <w:ind w:left="720" w:hanging="360"/>
+      </w:pPr>
+      <w:rPr>
+        <w:rFonts w:ascii="Symbol" w:eastAsiaTheme="minorEastAsia" w:hAnsi="Symbol" w:cstheme="minorBidi" w:hint="default"/>
+      </w:rPr>
+    </w:lvl>
+    <w:lvl w:ilvl="1" w:tplc="04090003" w:tentative="1">
+      <w:start w:val="1"/>
+      <w:numFmt w:val="bullet"/>
+      <w:lvlText w:val="o"/>
+      <w:lvlJc w:val="left"/>
+      <w:pPr>
+        <w:ind w:left="1440" w:hanging="360"/>
+      </w:pPr>
+      <w:rPr>
+        <w:rFonts w:ascii="Courier New" w:hAnsi="Courier New" w:hint="default"/>
+      </w:rPr>
+    </w:lvl>
+    <w:lvl w:ilvl="2" w:tplc="04090005" w:tentative="1">
+      <w:start w:val="1"/>
+      <w:numFmt w:val="bullet"/>
+      <w:lvlText w:val=""/>
+      <w:lvlJc w:val="left"/>
+      <w:pPr>
+        <w:ind w:left="2160" w:hanging="360"/>
+      </w:pPr>
+      <w:rPr>
+        <w:rFonts w:ascii="Wingdings" w:hAnsi="Wingdings" w:hint="default"/>
+      </w:rPr>
+    </w:lvl>
+    <w:lvl w:ilvl="3" w:tplc="04090001" w:tentative="1">
+      <w:start w:val="1"/>
+      <w:numFmt w:val="bullet"/>
+      <w:lvlText w:val=""/>
+      <w:lvlJc w:val="left"/>
+      <w:pPr>
+        <w:ind w:left="2880" w:hanging="360"/>
+      </w:pPr>
+      <w:rPr>
+        <w:rFonts w:ascii="Symbol" w:hAnsi="Symbol" w:hint="default"/>
+      </w:rPr>
+    </w:lvl>
+    <w:lvl w:ilvl="4" w:tplc="04090003" w:tentative="1">
+      <w:start w:val="1"/>
+      <w:numFmt w:val="bullet"/>
+      <w:lvlText w:val="o"/>
+      <w:lvlJc w:val="left"/>
+      <w:pPr>
+        <w:ind w:left="3600" w:hanging="360"/>
+      </w:pPr>
+      <w:rPr>
+        <w:rFonts w:ascii="Courier New" w:hAnsi="Courier New" w:hint="default"/>
+      </w:rPr>
+    </w:lvl>
+    <w:lvl w:ilvl="5" w:tplc="04090005" w:tentative="1">
+      <w:start w:val="1"/>
+      <w:numFmt w:val="bullet"/>
+      <w:lvlText w:val=""/>
+      <w:lvlJc w:val="left"/>
+      <w:pPr>
+        <w:ind w:left="4320" w:hanging="360"/>
+      </w:pPr>
+      <w:rPr>
+        <w:rFonts w:ascii="Wingdings" w:hAnsi="Wingdings" w:hint="default"/>
+      </w:rPr>
+    </w:lvl>
+    <w:lvl w:ilvl="6" w:tplc="04090001" w:tentative="1">
+      <w:start w:val="1"/>
+      <w:numFmt w:val="bullet"/>
+      <w:lvlText w:val=""/>
+      <w:lvlJc w:val="left"/>
+      <w:pPr>
+        <w:ind w:left="5040" w:hanging="360"/>
+      </w:pPr>
+      <w:rPr>
+        <w:rFonts w:ascii="Symbol" w:hAnsi="Symbol" w:hint="default"/>
+      </w:rPr>
+    </w:lvl>
+    <w:lvl w:ilvl="7" w:tplc="04090003" w:tentative="1">
+      <w:start w:val="1"/>
+      <w:numFmt w:val="bullet"/>
+      <w:lvlText w:val="o"/>
+      <w:lvlJc w:val="left"/>
+      <w:pPr>
+        <w:ind w:left="5760" w:hanging="360"/>
+      </w:pPr>
+      <w:rPr>
+        <w:rFonts w:ascii="Courier New" w:hAnsi="Courier New" w:hint="default"/>
+      </w:rPr>
+    </w:lvl>
+    <w:lvl w:ilvl="8" w:tplc="04090005" w:tentative="1">
+      <w:start w:val="1"/>
+      <w:numFmt w:val="bullet"/>
+      <w:lvlText w:val=""/>
+      <w:lvlJc w:val="left"/>
+      <w:pPr>
+        <w:ind w:left="6480" w:hanging="360"/>
+      </w:pPr>
+      <w:rPr>
+        <w:rFonts w:ascii="Wingdings" w:hAnsi="Wingdings" w:hint="default"/>
+      </w:rPr>
+    </w:lvl>
+  </w:abstractNum>
+  <w:abstractNum w:abstractNumId="4">
+    <w:nsid w:val="55EE5D30"/>
+    <w:multiLevelType w:val="hybridMultilevel"/>
+    <w:tmpl w:val="743CBE30"/>
+    <w:lvl w:ilvl="0" w:tplc="371224FA">
+      <w:numFmt w:val="bullet"/>
+      <w:lvlText w:val=""/>
+      <w:lvlJc w:val="left"/>
+      <w:pPr>
+        <w:ind w:left="720" w:hanging="360"/>
+      </w:pPr>
+      <w:rPr>
+        <w:rFonts w:ascii="Symbol" w:eastAsiaTheme="minorEastAsia" w:hAnsi="Symbol" w:cstheme="minorBidi" w:hint="default"/>
+      </w:rPr>
+    </w:lvl>
+    <w:lvl w:ilvl="1" w:tplc="04090003" w:tentative="1">
+      <w:start w:val="1"/>
+      <w:numFmt w:val="bullet"/>
+      <w:lvlText w:val="o"/>
+      <w:lvlJc w:val="left"/>
+      <w:pPr>
+        <w:ind w:left="1440" w:hanging="360"/>
+      </w:pPr>
+      <w:rPr>
+        <w:rFonts w:ascii="Courier New" w:hAnsi="Courier New" w:hint="default"/>
+      </w:rPr>
+    </w:lvl>
+    <w:lvl w:ilvl="2" w:tplc="04090005" w:tentative="1">
+      <w:start w:val="1"/>
+      <w:numFmt w:val="bullet"/>
+      <w:lvlText w:val=""/>
+      <w:lvlJc w:val="left"/>
+      <w:pPr>
+        <w:ind w:left="2160" w:hanging="360"/>
+      </w:pPr>
+      <w:rPr>
+        <w:rFonts w:ascii="Wingdings" w:hAnsi="Wingdings" w:hint="default"/>
+      </w:rPr>
+    </w:lvl>
+    <w:lvl w:ilvl="3" w:tplc="04090001" w:tentative="1">
+      <w:start w:val="1"/>
+      <w:numFmt w:val="bullet"/>
+      <w:lvlText w:val=""/>
+      <w:lvlJc w:val="left"/>
+      <w:pPr>
+        <w:ind w:left="2880" w:hanging="360"/>
+      </w:pPr>
+      <w:rPr>
+        <w:rFonts w:ascii="Symbol" w:hAnsi="Symbol" w:hint="default"/>
+      </w:rPr>
+    </w:lvl>
+    <w:lvl w:ilvl="4" w:tplc="04090003" w:tentative="1">
+      <w:start w:val="1"/>
+      <w:numFmt w:val="bullet"/>
+      <w:lvlText w:val="o"/>
+      <w:lvlJc w:val="left"/>
+      <w:pPr>
+        <w:ind w:left="3600" w:hanging="360"/>
+      </w:pPr>
+      <w:rPr>
+        <w:rFonts w:ascii="Courier New" w:hAnsi="Courier New" w:hint="default"/>
+      </w:rPr>
+    </w:lvl>
+    <w:lvl w:ilvl="5" w:tplc="04090005" w:tentative="1">
+      <w:start w:val="1"/>
+      <w:numFmt w:val="bullet"/>
+      <w:lvlText w:val=""/>
+      <w:lvlJc w:val="left"/>
+      <w:pPr>
+        <w:ind w:left="4320" w:hanging="360"/>
+      </w:pPr>
+      <w:rPr>
+        <w:rFonts w:ascii="Wingdings" w:hAnsi="Wingdings" w:hint="default"/>
+      </w:rPr>
+    </w:lvl>
+    <w:lvl w:ilvl="6" w:tplc="04090001" w:tentative="1">
+      <w:start w:val="1"/>
+      <w:numFmt w:val="bullet"/>
+      <w:lvlText w:val=""/>
+      <w:lvlJc w:val="left"/>
+      <w:pPr>
+        <w:ind w:left="5040" w:hanging="360"/>
+      </w:pPr>
+      <w:rPr>
+        <w:rFonts w:ascii="Symbol" w:hAnsi="Symbol" w:hint="default"/>
+      </w:rPr>
+    </w:lvl>
+    <w:lvl w:ilvl="7" w:tplc="04090003" w:tentative="1">
+      <w:start w:val="1"/>
+      <w:numFmt w:val="bullet"/>
+      <w:lvlText w:val="o"/>
+      <w:lvlJc w:val="left"/>
+      <w:pPr>
+        <w:ind w:left="5760" w:hanging="360"/>
+      </w:pPr>
+      <w:rPr>
+        <w:rFonts w:ascii="Courier New" w:hAnsi="Courier New" w:hint="default"/>
+      </w:rPr>
+    </w:lvl>
+    <w:lvl w:ilvl="8" w:tplc="04090005" w:tentative="1">
+      <w:start w:val="1"/>
+      <w:numFmt w:val="bullet"/>
+      <w:lvlText w:val=""/>
+      <w:lvlJc w:val="left"/>
+      <w:pPr>
+        <w:ind w:left="6480" w:hanging="360"/>
+      </w:pPr>
+      <w:rPr>
+        <w:rFonts w:ascii="Wingdings" w:hAnsi="Wingdings" w:hint="default"/>
+      </w:rPr>
+    </w:lvl>
+  </w:abstractNum>
+  <w:abstractNum w:abstractNumId="5">
+    <w:nsid w:val="58E1674A"/>
+    <w:multiLevelType w:val="hybridMultilevel"/>
+    <w:tmpl w:val="8A44E446"/>
+    <w:lvl w:ilvl="0" w:tplc="371224FA">
+      <w:numFmt w:val="bullet"/>
+      <w:lvlText w:val=""/>
+      <w:lvlJc w:val="left"/>
+      <w:pPr>
+        <w:ind w:left="720" w:hanging="360"/>
+      </w:pPr>
+      <w:rPr>
+        <w:rFonts w:ascii="Symbol" w:eastAsiaTheme="minorEastAsia" w:hAnsi="Symbol" w:cstheme="minorBidi" w:hint="default"/>
+      </w:rPr>
+    </w:lvl>
+    <w:lvl w:ilvl="1" w:tplc="04090003" w:tentative="1">
+      <w:start w:val="1"/>
+      <w:numFmt w:val="bullet"/>
+      <w:lvlText w:val="o"/>
+      <w:lvlJc w:val="left"/>
+      <w:pPr>
+        <w:ind w:left="1440" w:hanging="360"/>
+      </w:pPr>
+      <w:rPr>
+        <w:rFonts w:ascii="Courier New" w:hAnsi="Courier New" w:hint="default"/>
+      </w:rPr>
+    </w:lvl>
+    <w:lvl w:ilvl="2" w:tplc="04090005" w:tentative="1">
+      <w:start w:val="1"/>
+      <w:numFmt w:val="bullet"/>
+      <w:lvlText w:val=""/>
+      <w:lvlJc w:val="left"/>
+      <w:pPr>
+        <w:ind w:left="2160" w:hanging="360"/>
+      </w:pPr>
+      <w:rPr>
+        <w:rFonts w:ascii="Wingdings" w:hAnsi="Wingdings" w:hint="default"/>
+      </w:rPr>
+    </w:lvl>
+    <w:lvl w:ilvl="3" w:tplc="04090001" w:tentative="1">
+      <w:start w:val="1"/>
+      <w:numFmt w:val="bullet"/>
+      <w:lvlText w:val=""/>
+      <w:lvlJc w:val="left"/>
+      <w:pPr>
+        <w:ind w:left="2880" w:hanging="360"/>
+      </w:pPr>
+      <w:rPr>
+        <w:rFonts w:ascii="Symbol" w:hAnsi="Symbol" w:hint="default"/>
+      </w:rPr>
+    </w:lvl>
+    <w:lvl w:ilvl="4" w:tplc="04090003" w:tentative="1">
+      <w:start w:val="1"/>
+      <w:numFmt w:val="bullet"/>
+      <w:lvlText w:val="o"/>
+      <w:lvlJc w:val="left"/>
+      <w:pPr>
+        <w:ind w:left="3600" w:hanging="360"/>
+      </w:pPr>
+      <w:rPr>
+        <w:rFonts w:ascii="Courier New" w:hAnsi="Courier New" w:hint="default"/>
+      </w:rPr>
+    </w:lvl>
+    <w:lvl w:ilvl="5" w:tplc="04090005" w:tentative="1">
+      <w:start w:val="1"/>
+      <w:numFmt w:val="bullet"/>
+      <w:lvlText w:val=""/>
+      <w:lvlJc w:val="left"/>
+      <w:pPr>
+        <w:ind w:left="4320" w:hanging="360"/>
+      </w:pPr>
+      <w:rPr>
+        <w:rFonts w:ascii="Wingdings" w:hAnsi="Wingdings" w:hint="default"/>
+      </w:rPr>
+    </w:lvl>
+    <w:lvl w:ilvl="6" w:tplc="04090001" w:tentative="1">
+      <w:start w:val="1"/>
+      <w:numFmt w:val="bullet"/>
+      <w:lvlText w:val=""/>
+      <w:lvlJc w:val="left"/>
+      <w:pPr>
+        <w:ind w:left="5040" w:hanging="360"/>
+      </w:pPr>
+      <w:rPr>
+        <w:rFonts w:ascii="Symbol" w:hAnsi="Symbol" w:hint="default"/>
+      </w:rPr>
+    </w:lvl>
+    <w:lvl w:ilvl="7" w:tplc="04090003" w:tentative="1">
+      <w:start w:val="1"/>
+      <w:numFmt w:val="bullet"/>
+      <w:lvlText w:val="o"/>
+      <w:lvlJc w:val="left"/>
+      <w:pPr>
+        <w:ind w:left="5760" w:hanging="360"/>
+      </w:pPr>
+      <w:rPr>
+        <w:rFonts w:ascii="Courier New" w:hAnsi="Courier New" w:hint="default"/>
+      </w:rPr>
+    </w:lvl>
+    <w:lvl w:ilvl="8" w:tplc="04090005" w:tentative="1">
+      <w:start w:val="1"/>
+      <w:numFmt w:val="bullet"/>
+      <w:lvlText w:val=""/>
+      <w:lvlJc w:val="left"/>
+      <w:pPr>
+        <w:ind w:left="6480" w:hanging="360"/>
+      </w:pPr>
+      <w:rPr>
+        <w:rFonts w:ascii="Wingdings" w:hAnsi="Wingdings" w:hint="default"/>
+      </w:rPr>
+    </w:lvl>
+  </w:abstractNum>
+  <w:abstractNum w:abstractNumId="6">
+    <w:nsid w:val="7A026B7C"/>
+    <w:multiLevelType w:val="hybridMultilevel"/>
+    <w:tmpl w:val="5FE8A16C"/>
+    <w:lvl w:ilvl="0" w:tplc="371224FA">
+      <w:numFmt w:val="bullet"/>
+      <w:lvlText w:val=""/>
+      <w:lvlJc w:val="left"/>
+      <w:pPr>
+        <w:ind w:left="720" w:hanging="360"/>
+      </w:pPr>
+      <w:rPr>
+        <w:rFonts w:ascii="Symbol" w:eastAsiaTheme="minorEastAsia" w:hAnsi="Symbol" w:cstheme="minorBidi" w:hint="default"/>
+      </w:rPr>
+    </w:lvl>
+    <w:lvl w:ilvl="1" w:tplc="04090003" w:tentative="1">
+      <w:start w:val="1"/>
+      <w:numFmt w:val="bullet"/>
+      <w:lvlText w:val="o"/>
+      <w:lvlJc w:val="left"/>
+      <w:pPr>
+        <w:ind w:left="1440" w:hanging="360"/>
+      </w:pPr>
+      <w:rPr>
+        <w:rFonts w:ascii="Courier New" w:hAnsi="Courier New" w:hint="default"/>
+      </w:rPr>
+    </w:lvl>
+    <w:lvl w:ilvl="2" w:tplc="04090005" w:tentative="1">
+      <w:start w:val="1"/>
+      <w:numFmt w:val="bullet"/>
+      <w:lvlText w:val=""/>
+      <w:lvlJc w:val="left"/>
+      <w:pPr>
+        <w:ind w:left="2160" w:hanging="360"/>
+      </w:pPr>
+      <w:rPr>
+        <w:rFonts w:ascii="Wingdings" w:hAnsi="Wingdings" w:hint="default"/>
+      </w:rPr>
+    </w:lvl>
+    <w:lvl w:ilvl="3" w:tplc="04090001" w:tentative="1">
+      <w:start w:val="1"/>
+      <w:numFmt w:val="bullet"/>
+      <w:lvlText w:val=""/>
+      <w:lvlJc w:val="left"/>
+      <w:pPr>
+        <w:ind w:left="2880" w:hanging="360"/>
+      </w:pPr>
+      <w:rPr>
+        <w:rFonts w:ascii="Symbol" w:hAnsi="Symbol" w:hint="default"/>
+      </w:rPr>
+    </w:lvl>
+    <w:lvl w:ilvl="4" w:tplc="04090003" w:tentative="1">
+      <w:start w:val="1"/>
+      <w:numFmt w:val="bullet"/>
+      <w:lvlText w:val="o"/>
+      <w:lvlJc w:val="left"/>
+      <w:pPr>
+        <w:ind w:left="3600" w:hanging="360"/>
+      </w:pPr>
+      <w:rPr>
+        <w:rFonts w:ascii="Courier New" w:hAnsi="Courier New" w:hint="default"/>
+      </w:rPr>
+    </w:lvl>
+    <w:lvl w:ilvl="5" w:tplc="04090005" w:tentative="1">
+      <w:start w:val="1"/>
+      <w:numFmt w:val="bullet"/>
+      <w:lvlText w:val=""/>
+      <w:lvlJc w:val="left"/>
+      <w:pPr>
+        <w:ind w:left="4320" w:hanging="360"/>
+      </w:pPr>
+      <w:rPr>
+        <w:rFonts w:ascii="Wingdings" w:hAnsi="Wingdings" w:hint="default"/>
+      </w:rPr>
+    </w:lvl>
+    <w:lvl w:ilvl="6" w:tplc="04090001" w:tentative="1">
+      <w:start w:val="1"/>
+      <w:numFmt w:val="bullet"/>
+      <w:lvlText w:val=""/>
+      <w:lvlJc w:val="left"/>
+      <w:pPr>
+        <w:ind w:left="5040" w:hanging="360"/>
+      </w:pPr>
+      <w:rPr>
+        <w:rFonts w:ascii="Symbol" w:hAnsi="Symbol" w:hint="default"/>
+      </w:rPr>
+    </w:lvl>
+    <w:lvl w:ilvl="7" w:tplc="04090003" w:tentative="1">
+      <w:start w:val="1"/>
+      <w:numFmt w:val="bullet"/>
+      <w:lvlText w:val="o"/>
+      <w:lvlJc w:val="left"/>
+      <w:pPr>
+        <w:ind w:left="5760" w:hanging="360"/>
+      </w:pPr>
+      <w:rPr>
+        <w:rFonts w:ascii="Courier New" w:hAnsi="Courier New" w:hint="default"/>
+      </w:rPr>
+    </w:lvl>
+    <w:lvl w:ilvl="8" w:tplc="04090005" w:tentative="1">
+      <w:start w:val="1"/>
+      <w:numFmt w:val="bullet"/>
+      <w:lvlText w:val=""/>
+      <w:lvlJc w:val="left"/>
+      <w:pPr>
+        <w:ind w:left="6480" w:hanging="360"/>
+      </w:pPr>
+      <w:rPr>
+        <w:rFonts w:ascii="Wingdings" w:hAnsi="Wingdings" w:hint="default"/>
+      </w:rPr>
+    </w:lvl>
+  </w:abstractNum>
+  <w:num w:numId="1">
+    <w:abstractNumId w:val="1"/>
+  </w:num>
+  <w:num w:numId="2">
+    <w:abstractNumId w:val="3"/>
+  </w:num>
+  <w:num w:numId="3">
+    <w:abstractNumId w:val="4"/>
+  </w:num>
+  <w:num w:numId="4">
+    <w:abstractNumId w:val="2"/>
+  </w:num>
+  <w:num w:numId="5">
+    <w:abstractNumId w:val="6"/>
+  </w:num>
+  <w:num w:numId="6">
+    <w:abstractNumId w:val="5"/>
+  </w:num>
+  <w:num w:numId="7">
+    <w:abstractNumId w:val="0"/>
+  </w:num>
+</w:numbering>
 </file>
 
 <file path=word/styles.xml><?xml version="1.0" encoding="utf-8"?>
@@ -211,6 +1980,17 @@
     <w:semiHidden/>
     <w:unhideWhenUsed/>
   </w:style>
+  <w:style w:type="paragraph" w:styleId="ListParagraph">
+    <w:name w:val="List Paragraph"/>
+    <w:basedOn w:val="Normal"/>
+    <w:uiPriority w:val="34"/>
+    <w:qFormat/>
+    <w:rsid w:val="00936958"/>
+    <w:pPr>
+      <w:ind w:left="720"/>
+      <w:contextualSpacing/>
+    </w:pPr>
+  </w:style>
 </w:styles>
 </file>
 
@@ -396,6 +2176,17 @@
     <w:uiPriority w:val="99"/>
     <w:semiHidden/>
     <w:unhideWhenUsed/>
+  </w:style>
+  <w:style w:type="paragraph" w:styleId="ListParagraph">
+    <w:name w:val="List Paragraph"/>
+    <w:basedOn w:val="Normal"/>
+    <w:uiPriority w:val="34"/>
+    <w:qFormat/>
+    <w:rsid w:val="00936958"/>
+    <w:pPr>
+      <w:ind w:left="720"/>
+      <w:contextualSpacing/>
+    </w:pPr>
   </w:style>
 </w:styles>
 </file>

</xml_diff>